<commit_message>
Updated notes on consitent hashing
</commit_message>
<xml_diff>
--- a/01 HLD - HLD Basics & Consistent Hashing.docx
+++ b/01 HLD - HLD Basics & Consistent Hashing.docx
@@ -51,8 +51,8 @@
               <w:rFonts w:asciiTheme="minorHAnsi" w:eastAsiaTheme="minorEastAsia" w:hAnsiTheme="minorHAnsi" w:cstheme="minorBidi"/>
               <w:noProof/>
               <w:kern w:val="2"/>
-              <w:sz w:val="24"/>
-              <w:szCs w:val="21"/>
+              <w:sz w:val="22"/>
+              <w:szCs w:val="20"/>
               <w:lang w:val="en-IN" w:eastAsia="en-IN" w:bidi="hi-IN"/>
               <w14:ligatures w14:val="standardContextual"/>
             </w:rPr>
@@ -66,14 +66,13 @@
           <w:r>
             <w:fldChar w:fldCharType="separate"/>
           </w:r>
-          <w:hyperlink w:anchor="_Toc183622164" w:history="1">
+          <w:hyperlink w:anchor="_Toc197946465" w:history="1">
             <w:r>
               <w:rPr>
                 <w:rStyle w:val="Hyperlink"/>
                 <w:noProof/>
-                <w:lang w:val="en-IN"/>
               </w:rPr>
-              <w:t>Domain Name</w:t>
+              <w:t>The first problem</w:t>
             </w:r>
             <w:r>
               <w:rPr>
@@ -94,7 +93,7 @@
                 <w:noProof/>
                 <w:webHidden/>
               </w:rPr>
-              <w:instrText xml:space="preserve"> PAGEREF _Toc183622164 \h </w:instrText>
+              <w:instrText xml:space="preserve"> PAGEREF _Toc197946465 \h </w:instrText>
             </w:r>
             <w:r>
               <w:rPr>
@@ -135,13 +134,88 @@
               <w:rFonts w:asciiTheme="minorHAnsi" w:eastAsiaTheme="minorEastAsia" w:hAnsiTheme="minorHAnsi" w:cstheme="minorBidi"/>
               <w:noProof/>
               <w:kern w:val="2"/>
-              <w:sz w:val="24"/>
-              <w:szCs w:val="21"/>
+              <w:sz w:val="22"/>
+              <w:szCs w:val="20"/>
               <w:lang w:val="en-IN" w:eastAsia="en-IN" w:bidi="hi-IN"/>
               <w14:ligatures w14:val="standardContextual"/>
             </w:rPr>
           </w:pPr>
-          <w:hyperlink w:anchor="_Toc183622165" w:history="1">
+          <w:hyperlink w:anchor="_Toc197946466" w:history="1">
+            <w:r>
+              <w:rPr>
+                <w:rStyle w:val="Hyperlink"/>
+                <w:noProof/>
+                <w:lang w:val="en-IN"/>
+              </w:rPr>
+              <w:t>Domain Name</w:t>
+            </w:r>
+            <w:r>
+              <w:rPr>
+                <w:noProof/>
+                <w:webHidden/>
+              </w:rPr>
+              <w:tab/>
+            </w:r>
+            <w:r>
+              <w:rPr>
+                <w:noProof/>
+                <w:webHidden/>
+              </w:rPr>
+              <w:fldChar w:fldCharType="begin"/>
+            </w:r>
+            <w:r>
+              <w:rPr>
+                <w:noProof/>
+                <w:webHidden/>
+              </w:rPr>
+              <w:instrText xml:space="preserve"> PAGEREF _Toc197946466 \h </w:instrText>
+            </w:r>
+            <w:r>
+              <w:rPr>
+                <w:noProof/>
+                <w:webHidden/>
+              </w:rPr>
+            </w:r>
+            <w:r>
+              <w:rPr>
+                <w:noProof/>
+                <w:webHidden/>
+              </w:rPr>
+              <w:fldChar w:fldCharType="separate"/>
+            </w:r>
+            <w:r>
+              <w:rPr>
+                <w:noProof/>
+                <w:webHidden/>
+              </w:rPr>
+              <w:t>3</w:t>
+            </w:r>
+            <w:r>
+              <w:rPr>
+                <w:noProof/>
+                <w:webHidden/>
+              </w:rPr>
+              <w:fldChar w:fldCharType="end"/>
+            </w:r>
+          </w:hyperlink>
+        </w:p>
+        <w:p>
+          <w:pPr>
+            <w:pStyle w:val="TOC2"/>
+            <w:tabs>
+              <w:tab w:val="right" w:leader="dot" w:pos="9350"/>
+            </w:tabs>
+            <w:rPr>
+              <w:rFonts w:asciiTheme="minorHAnsi" w:eastAsiaTheme="minorEastAsia" w:hAnsiTheme="minorHAnsi" w:cstheme="minorBidi"/>
+              <w:noProof/>
+              <w:kern w:val="2"/>
+              <w:sz w:val="22"/>
+              <w:szCs w:val="20"/>
+              <w:lang w:val="en-IN" w:eastAsia="en-IN" w:bidi="hi-IN"/>
+              <w14:ligatures w14:val="standardContextual"/>
+            </w:rPr>
+          </w:pPr>
+          <w:hyperlink w:anchor="_Toc197946467" w:history="1">
             <w:r>
               <w:rPr>
                 <w:rStyle w:val="Hyperlink"/>
@@ -168,7 +242,7 @@
                 <w:noProof/>
                 <w:webHidden/>
               </w:rPr>
-              <w:instrText xml:space="preserve"> PAGEREF _Toc183622165 \h </w:instrText>
+              <w:instrText xml:space="preserve"> PAGEREF _Toc197946467 \h </w:instrText>
             </w:r>
             <w:r>
               <w:rPr>
@@ -209,13 +283,13 @@
               <w:rFonts w:asciiTheme="minorHAnsi" w:eastAsiaTheme="minorEastAsia" w:hAnsiTheme="minorHAnsi" w:cstheme="minorBidi"/>
               <w:noProof/>
               <w:kern w:val="2"/>
-              <w:sz w:val="24"/>
-              <w:szCs w:val="21"/>
+              <w:sz w:val="22"/>
+              <w:szCs w:val="20"/>
               <w:lang w:val="en-IN" w:eastAsia="en-IN" w:bidi="hi-IN"/>
               <w14:ligatures w14:val="standardContextual"/>
             </w:rPr>
           </w:pPr>
-          <w:hyperlink w:anchor="_Toc183622166" w:history="1">
+          <w:hyperlink w:anchor="_Toc197946468" w:history="1">
             <w:r>
               <w:rPr>
                 <w:rStyle w:val="Hyperlink"/>
@@ -243,7 +317,7 @@
                 <w:noProof/>
                 <w:webHidden/>
               </w:rPr>
-              <w:instrText xml:space="preserve"> PAGEREF _Toc183622166 \h </w:instrText>
+              <w:instrText xml:space="preserve"> PAGEREF _Toc197946468 \h </w:instrText>
             </w:r>
             <w:r>
               <w:rPr>
@@ -284,13 +358,13 @@
               <w:rFonts w:asciiTheme="minorHAnsi" w:eastAsiaTheme="minorEastAsia" w:hAnsiTheme="minorHAnsi" w:cstheme="minorBidi"/>
               <w:noProof/>
               <w:kern w:val="2"/>
-              <w:sz w:val="24"/>
-              <w:szCs w:val="21"/>
+              <w:sz w:val="22"/>
+              <w:szCs w:val="20"/>
               <w:lang w:val="en-IN" w:eastAsia="en-IN" w:bidi="hi-IN"/>
               <w14:ligatures w14:val="standardContextual"/>
             </w:rPr>
           </w:pPr>
-          <w:hyperlink w:anchor="_Toc183622167" w:history="1">
+          <w:hyperlink w:anchor="_Toc197946469" w:history="1">
             <w:r>
               <w:rPr>
                 <w:rStyle w:val="Hyperlink"/>
@@ -318,7 +392,7 @@
                 <w:noProof/>
                 <w:webHidden/>
               </w:rPr>
-              <w:instrText xml:space="preserve"> PAGEREF _Toc183622167 \h </w:instrText>
+              <w:instrText xml:space="preserve"> PAGEREF _Toc197946469 \h </w:instrText>
             </w:r>
             <w:r>
               <w:rPr>
@@ -359,13 +433,13 @@
               <w:rFonts w:asciiTheme="minorHAnsi" w:eastAsiaTheme="minorEastAsia" w:hAnsiTheme="minorHAnsi" w:cstheme="minorBidi"/>
               <w:noProof/>
               <w:kern w:val="2"/>
-              <w:sz w:val="24"/>
-              <w:szCs w:val="21"/>
+              <w:sz w:val="22"/>
+              <w:szCs w:val="20"/>
               <w:lang w:val="en-IN" w:eastAsia="en-IN" w:bidi="hi-IN"/>
               <w14:ligatures w14:val="standardContextual"/>
             </w:rPr>
           </w:pPr>
-          <w:hyperlink w:anchor="_Toc183622168" w:history="1">
+          <w:hyperlink w:anchor="_Toc197946470" w:history="1">
             <w:r>
               <w:rPr>
                 <w:rStyle w:val="Hyperlink"/>
@@ -393,7 +467,7 @@
                 <w:noProof/>
                 <w:webHidden/>
               </w:rPr>
-              <w:instrText xml:space="preserve"> PAGEREF _Toc183622168 \h </w:instrText>
+              <w:instrText xml:space="preserve"> PAGEREF _Toc197946470 \h </w:instrText>
             </w:r>
             <w:r>
               <w:rPr>
@@ -1081,11 +1155,13 @@
     </w:p>
     <w:p>
       <w:pPr>
-        <w:pStyle w:val="Heading4"/>
-      </w:pPr>
+        <w:pStyle w:val="Heading2"/>
+      </w:pPr>
+      <w:bookmarkStart w:id="0" w:name="_Toc197946465"/>
       <w:r>
         <w:t>The first problem</w:t>
       </w:r>
+      <w:bookmarkEnd w:id="0"/>
     </w:p>
     <w:p>
       <w:pPr>
@@ -1156,14 +1232,14 @@
           <w:lang w:val="en-IN"/>
         </w:rPr>
       </w:pPr>
-      <w:bookmarkStart w:id="0" w:name="_Toc183622164"/>
+      <w:bookmarkStart w:id="1" w:name="_Toc197946466"/>
       <w:r>
         <w:rPr>
           <w:lang w:val="en-IN"/>
         </w:rPr>
         <w:t>Domain Name</w:t>
       </w:r>
-      <w:bookmarkEnd w:id="0"/>
+      <w:bookmarkEnd w:id="1"/>
     </w:p>
     <w:p>
       <w:pPr>
@@ -2321,11 +2397,11 @@
       <w:pPr>
         <w:pStyle w:val="Heading2"/>
       </w:pPr>
-      <w:bookmarkStart w:id="1" w:name="_Toc183622165"/>
+      <w:bookmarkStart w:id="2" w:name="_Toc197946467"/>
       <w:r>
         <w:t>Domain Name Servers</w:t>
       </w:r>
-      <w:bookmarkEnd w:id="1"/>
+      <w:bookmarkEnd w:id="2"/>
     </w:p>
     <w:p>
       <w:pPr>
@@ -2929,14 +3005,14 @@
           <w:lang w:val="en-IN"/>
         </w:rPr>
       </w:pPr>
-      <w:bookmarkStart w:id="2" w:name="_Toc183622166"/>
+      <w:bookmarkStart w:id="3" w:name="_Toc197946468"/>
       <w:r>
         <w:rPr>
           <w:lang w:val="en-IN"/>
         </w:rPr>
         <w:t>Dynamic and Static IP Address</w:t>
       </w:r>
-      <w:bookmarkEnd w:id="2"/>
+      <w:bookmarkEnd w:id="3"/>
     </w:p>
     <w:p>
       <w:pPr>
@@ -4294,14 +4370,14 @@
           <w:lang w:val="en-IN"/>
         </w:rPr>
       </w:pPr>
-      <w:bookmarkStart w:id="3" w:name="_Toc183622167"/>
+      <w:bookmarkStart w:id="4" w:name="_Toc197946469"/>
       <w:r>
         <w:rPr>
           <w:lang w:val="en-IN"/>
         </w:rPr>
         <w:t>Load Balancer</w:t>
       </w:r>
-      <w:bookmarkEnd w:id="3"/>
+      <w:bookmarkEnd w:id="4"/>
     </w:p>
     <w:p>
       <w:pPr>
@@ -6719,7 +6795,7 @@
           <w:lang w:val="en-IN"/>
         </w:rPr>
         <w:pict w14:anchorId="641B9612">
-          <v:rect id="_x0000_i1076" style="width:0;height:1.5pt" o:hralign="center" o:hrstd="t" o:hr="t" fillcolor="#a0a0a0" stroked="f"/>
+          <v:rect id="_x0000_i1025" style="width:0;height:1.5pt" o:hralign="center" o:hrstd="t" o:hr="t" fillcolor="#a0a0a0" stroked="f"/>
         </w:pict>
       </w:r>
     </w:p>
@@ -7096,7 +7172,7 @@
           <w:lang w:val="en-IN"/>
         </w:rPr>
         <w:pict w14:anchorId="51E42919">
-          <v:rect id="_x0000_i1083" style="width:0;height:1.5pt" o:hralign="center" o:hrstd="t" o:hr="t" fillcolor="#a0a0a0" stroked="f"/>
+          <v:rect id="_x0000_i1026" style="width:0;height:1.5pt" o:hralign="center" o:hrstd="t" o:hr="t" fillcolor="#a0a0a0" stroked="f"/>
         </w:pict>
       </w:r>
     </w:p>
@@ -7279,14 +7355,14 @@
           <w:lang w:val="en-IN"/>
         </w:rPr>
       </w:pPr>
-      <w:bookmarkStart w:id="4" w:name="_Toc183622168"/>
+      <w:bookmarkStart w:id="5" w:name="_Toc197946470"/>
       <w:r>
         <w:rPr>
           <w:lang w:val="en-IN"/>
         </w:rPr>
         <w:t>Consistent Hashing</w:t>
       </w:r>
-      <w:bookmarkEnd w:id="4"/>
+      <w:bookmarkEnd w:id="5"/>
     </w:p>
     <w:p>
       <w:pPr>
@@ -7463,13 +7539,7 @@
         <w:rPr>
           <w:rStyle w:val="HTMLCode"/>
         </w:rPr>
-        <w:t>M</w:t>
-      </w:r>
-      <w:r>
-        <w:rPr>
-          <w:rStyle w:val="HTMLCode"/>
-        </w:rPr>
-        <w:t>1</w:t>
+        <w:t>M1</w:t>
       </w:r>
       <w:r>
         <w:t xml:space="preserve"> → Hash = </w:t>
@@ -7478,13 +7548,7 @@
         <w:rPr>
           <w:rStyle w:val="katex-mathml"/>
         </w:rPr>
-        <w:t>1</w:t>
-      </w:r>
-      <w:r>
-        <w:rPr>
-          <w:rStyle w:val="katex-mathml"/>
-        </w:rPr>
-        <w:t>0000</w:t>
+        <w:t>10000</w:t>
       </w:r>
     </w:p>
     <w:p>
@@ -7503,13 +7567,7 @@
         <w:rPr>
           <w:rStyle w:val="HTMLCode"/>
         </w:rPr>
-        <w:t>M</w:t>
-      </w:r>
-      <w:r>
-        <w:rPr>
-          <w:rStyle w:val="HTMLCode"/>
-        </w:rPr>
-        <w:t>2</w:t>
+        <w:t>M2</w:t>
       </w:r>
       <w:r>
         <w:t xml:space="preserve"> → Hash = </w:t>
@@ -7547,13 +7605,7 @@
         <w:rPr>
           <w:rStyle w:val="HTMLCode"/>
         </w:rPr>
-        <w:t>M</w:t>
-      </w:r>
-      <w:r>
-        <w:rPr>
-          <w:rStyle w:val="HTMLCode"/>
-        </w:rPr>
-        <w:t>3</w:t>
+        <w:t>M3</w:t>
       </w:r>
       <w:r>
         <w:t xml:space="preserve"> → Hash = </w:t>
@@ -7695,13 +7747,7 @@
         <w:t>’</w:t>
       </w:r>
       <w:r>
-        <w:t xml:space="preserve"> </w:t>
-      </w:r>
-      <w:r>
-        <w:t>→</w:t>
-      </w:r>
-      <w:r>
-        <w:t xml:space="preserve"> Hash = 12,000</w:t>
+        <w:t xml:space="preserve"> → Hash = 12,000</w:t>
       </w:r>
     </w:p>
     <w:p>
@@ -8300,19 +8346,7 @@
         <w:rPr>
           <w:lang w:val="en-IN"/>
         </w:rPr>
-        <w:t xml:space="preserve">Only the data in the range between the new machine and its clockwise </w:t>
-      </w:r>
-      <w:r>
-        <w:rPr>
-          <w:lang w:val="en-IN"/>
-        </w:rPr>
-        <w:t>neighbour</w:t>
-      </w:r>
-      <w:r>
-        <w:rPr>
-          <w:lang w:val="en-IN"/>
-        </w:rPr>
-        <w:t xml:space="preserve"> needs to be reallocated.</w:t>
+        <w:t>Only the data in the range between the new machine and its clockwise neighbour needs to be reallocated.</w:t>
       </w:r>
     </w:p>
     <w:p>
@@ -8368,46 +8402,10 @@
         </w:rPr>
       </w:pPr>
       <w:r>
-        <w:rPr>
-          <w:lang w:val="en-IN"/>
-        </w:rPr>
-        <w:t xml:space="preserve">Users previously assigned to </w:t>
-      </w:r>
-      <w:r>
-        <w:rPr>
-          <w:lang w:val="en-IN"/>
-        </w:rPr>
-        <w:t>M</w:t>
-      </w:r>
-      <w:r>
-        <w:rPr>
-          <w:lang w:val="en-IN"/>
-        </w:rPr>
-        <w:t>2</w:t>
-      </w:r>
-      <w:r>
-        <w:rPr>
-          <w:lang w:val="en-IN"/>
-        </w:rPr>
-        <w:t xml:space="preserve"> </w:t>
-      </w:r>
-      <w:r>
-        <w:rPr>
-          <w:lang w:val="en-IN"/>
-        </w:rPr>
-        <w:t xml:space="preserve">in this range are now assigned to </w:t>
-      </w:r>
-      <w:r>
-        <w:rPr>
-          <w:lang w:val="en-IN"/>
-        </w:rPr>
-        <w:t>M</w:t>
-      </w:r>
-      <w:r>
-        <w:rPr>
-          <w:lang w:val="en-IN"/>
-        </w:rPr>
-        <w:t>4.</w:t>
+        <w:t>U</w:t>
+      </w:r>
+      <w:r>
+        <w:t>sers whose hash values fall in the range (10⁸, 10¹⁰] — i.e., greater than M3's hash and less than or equal to M4's hash — are now assigned to M4. These users were previously assigned to M2."</w:t>
       </w:r>
     </w:p>
     <w:p>
@@ -8443,19 +8441,7 @@
         <w:rPr>
           <w:lang w:val="en-IN"/>
         </w:rPr>
-        <w:t xml:space="preserve">If a machine fails or is removed, its data is reallocated to its clockwise </w:t>
-      </w:r>
-      <w:r>
-        <w:rPr>
-          <w:lang w:val="en-IN"/>
-        </w:rPr>
-        <w:t>neighbour</w:t>
-      </w:r>
-      <w:r>
-        <w:rPr>
-          <w:lang w:val="en-IN"/>
-        </w:rPr>
-        <w:t>.</w:t>
+        <w:t>If a machine fails or is removed, its data is reallocated to its clockwise neighbour.</w:t>
       </w:r>
     </w:p>
     <w:p>
@@ -8558,7 +8544,7 @@
           <w:lang w:val="en-IN"/>
         </w:rPr>
         <w:pict w14:anchorId="5C6CBB71">
-          <v:rect id="_x0000_i1090" style="width:0;height:1.5pt" o:hralign="center" o:hrstd="t" o:hr="t" fillcolor="#a0a0a0" stroked="f"/>
+          <v:rect id="_x0000_i1027" style="width:0;height:1.5pt" o:hralign="center" o:hrstd="t" o:hr="t" fillcolor="#a0a0a0" stroked="f"/>
         </w:pict>
       </w:r>
     </w:p>
@@ -8762,6 +8748,7 @@
         <w:rPr>
           <w:lang w:val="en-IN"/>
         </w:rPr>
+        <w:lastRenderedPageBreak/>
         <w:t>Instead of a single hash, each machine is assigned multiple hash values generated by different hash functions (</w:t>
       </w:r>
       <w:r>
@@ -8815,7 +8802,6 @@
         <w:rPr>
           <w:lang w:val="en-IN"/>
         </w:rPr>
-        <w:lastRenderedPageBreak/>
         <w:t>These hash values spread each machine across multiple points on the hash circle.</w:t>
       </w:r>
     </w:p>
@@ -9528,6 +9514,7 @@
         <w:rPr>
           <w:lang w:val="en-IN"/>
         </w:rPr>
+        <w:lastRenderedPageBreak/>
         <w:t>The system can scale effectively with minimal reallocation by distributing the load more evenly across existing and new machines.</w:t>
       </w:r>
     </w:p>
@@ -9545,7 +9532,6 @@
           <w:bCs/>
           <w:lang w:val="en-IN"/>
         </w:rPr>
-        <w:lastRenderedPageBreak/>
         <w:t>Data Migration</w:t>
       </w:r>
     </w:p>
@@ -9618,19 +9604,7 @@
         <w:rPr>
           <w:lang w:val="en-IN"/>
         </w:rPr>
-        <w:t xml:space="preserve">Reassign the data from the failing machine’s hash ranges to its clockwise </w:t>
-      </w:r>
-      <w:r>
-        <w:rPr>
-          <w:lang w:val="en-IN"/>
-        </w:rPr>
-        <w:t>neighbours</w:t>
-      </w:r>
-      <w:r>
-        <w:rPr>
-          <w:lang w:val="en-IN"/>
-        </w:rPr>
-        <w:t>.</w:t>
+        <w:t>Reassign the data from the failing machine’s hash ranges to its clockwise neighbours.</w:t>
       </w:r>
     </w:p>
     <w:p>
@@ -9970,7 +9944,7 @@
           <w:lang w:val="en-IN"/>
         </w:rPr>
         <w:pict w14:anchorId="188FB277">
-          <v:rect id="_x0000_i1105" style="width:0;height:1.5pt" o:hralign="center" o:hrstd="t" o:hr="t" fillcolor="#a0a0a0" stroked="f"/>
+          <v:rect id="_x0000_i1028" style="width:0;height:1.5pt" o:hralign="center" o:hrstd="t" o:hr="t" fillcolor="#a0a0a0" stroked="f"/>
         </w:pict>
       </w:r>
     </w:p>
@@ -10142,6 +10116,7 @@
         <w:rPr>
           <w:lang w:val="en-IN"/>
         </w:rPr>
+        <w:lastRenderedPageBreak/>
         <w:t>Messaging Systems</w:t>
       </w:r>
     </w:p>
@@ -10166,7 +10141,6 @@
           <w:bCs/>
           <w:lang w:val="en-IN"/>
         </w:rPr>
-        <w:lastRenderedPageBreak/>
         <w:t>2. Highly Available Systems:</w:t>
       </w:r>
     </w:p>
@@ -22599,6 +22573,7 @@
   <w:style w:type="character" w:default="1" w:styleId="DefaultParagraphFont">
     <w:name w:val="Default Paragraph Font"/>
     <w:uiPriority w:val="1"/>
+    <w:semiHidden/>
     <w:unhideWhenUsed/>
   </w:style>
   <w:style w:type="table" w:default="1" w:styleId="TableNormal">

</xml_diff>